<commit_message>
se agrega comando para ejecutar el contenedor del docker
</commit_message>
<xml_diff>
--- a/Documentación Adicional.docx
+++ b/Documentación Adicional.docx
@@ -273,6 +273,36 @@
       <w:r>
         <w:t xml:space="preserve"> run start</w:t>
       </w:r>
+    </w:p>
+    <w:p>
+      <w:pPr>
+        <w:ind w:firstLine="720"/>
+        <w:rPr>
+          <w:lang w:val="es-AR"/>
+        </w:rPr>
+      </w:pPr>
+      <w:r>
+        <w:rPr>
+          <w:lang w:val="es-AR"/>
+        </w:rPr>
+        <w:t xml:space="preserve">- </w:t>
+      </w:r>
+      <w:proofErr w:type="spellStart"/>
+      <w:r>
+        <w:rPr>
+          <w:lang w:val="es-AR"/>
+        </w:rPr>
+        <w:t>docker</w:t>
+      </w:r>
+      <w:proofErr w:type="spellEnd"/>
+      <w:r>
+        <w:rPr>
+          <w:lang w:val="es-AR"/>
+        </w:rPr>
+        <w:t xml:space="preserve"> run -p 3000:3000 usuarios-api</w:t>
+      </w:r>
+      <w:bookmarkStart w:id="0" w:name="_GoBack"/>
+      <w:bookmarkEnd w:id="0"/>
     </w:p>
     <w:p>
       <w:pPr>
@@ -375,6 +405,7 @@
         <w:rPr>
           <w:lang w:val="es-ES"/>
         </w:rPr>
+        <w:lastRenderedPageBreak/>
         <w:t>Cmds</w:t>
       </w:r>
       <w:proofErr w:type="spellEnd"/>
@@ -430,7 +461,6 @@
         <w:rPr>
           <w:lang w:val="es-ES"/>
         </w:rPr>
-        <w:lastRenderedPageBreak/>
         <w:t>Filters</w:t>
       </w:r>
       <w:proofErr w:type="spellEnd"/>
@@ -1502,6 +1532,7 @@
         <w:rPr>
           <w:lang w:val="es-AR"/>
         </w:rPr>
+        <w:lastRenderedPageBreak/>
         <w:tab/>
         <w:t xml:space="preserve">-URL: </w:t>
       </w:r>
@@ -1535,7 +1566,6 @@
           <w:rFonts w:eastAsia="Times New Roman" w:cstheme="minorHAnsi"/>
           <w:color w:val="000000"/>
         </w:rPr>
-        <w:lastRenderedPageBreak/>
         <w:t>Resultado</w:t>
       </w:r>
       <w:proofErr w:type="spellEnd"/>
@@ -2941,6 +2971,7 @@
           <w:sz w:val="18"/>
           <w:szCs w:val="18"/>
         </w:rPr>
+        <w:lastRenderedPageBreak/>
         <w:t xml:space="preserve">    </w:t>
       </w:r>
       <w:r>
@@ -3036,7 +3067,6 @@
           <w:sz w:val="18"/>
           <w:szCs w:val="18"/>
         </w:rPr>
-        <w:lastRenderedPageBreak/>
         <w:t xml:space="preserve">    </w:t>
       </w:r>
       <w:r>
@@ -3686,29 +3716,16 @@
       <w:r>
         <w:t xml:space="preserve"> </w:t>
       </w:r>
-      <w:proofErr w:type="spellStart"/>
-      <w:r>
-        <w:t>usuarios-</w:t>
-      </w:r>
-      <w:proofErr w:type="gramStart"/>
-      <w:r>
-        <w:t>api</w:t>
-      </w:r>
-      <w:proofErr w:type="spellEnd"/>
-      <w:r>
-        <w:t xml:space="preserve"> </w:t>
-      </w:r>
-      <w:r>
-        <w:t xml:space="preserve"> -</w:t>
-      </w:r>
-      <w:proofErr w:type="gramEnd"/>
-      <w:r>
-        <w:t>p 3000:3</w:t>
-      </w:r>
-      <w:bookmarkStart w:id="0" w:name="_GoBack"/>
-      <w:bookmarkEnd w:id="0"/>
-      <w:r>
-        <w:t xml:space="preserve">000 </w:t>
+      <w:r>
+        <w:t xml:space="preserve">-p 3000:3000 </w:t>
+      </w:r>
+      <w:proofErr w:type="spellStart"/>
+      <w:r>
+        <w:t>usuarios-api</w:t>
+      </w:r>
+      <w:proofErr w:type="spellEnd"/>
+      <w:r>
+        <w:t xml:space="preserve">  </w:t>
       </w:r>
     </w:p>
     <w:sectPr>
@@ -4592,7 +4609,7 @@
 </file>
 
 <file path=customXml/itemProps1.xml><?xml version="1.0" encoding="utf-8"?>
-<ds:datastoreItem xmlns:ds="http://schemas.openxmlformats.org/officeDocument/2006/customXml" ds:itemID="{95BBB31A-220C-4163-B4C4-C3FE9AED0B92}">
+<ds:datastoreItem xmlns:ds="http://schemas.openxmlformats.org/officeDocument/2006/customXml" ds:itemID="{6BD85511-F745-434C-95DE-8F828421C341}">
   <ds:schemaRefs>
     <ds:schemaRef ds:uri="http://schemas.openxmlformats.org/officeDocument/2006/bibliography"/>
   </ds:schemaRefs>

</xml_diff>